<commit_message>
Changes done on the plan
</commit_message>
<xml_diff>
--- a/source/Documentation_Team_Untitled/Team_Untitled_Reference.docx
+++ b/source/Documentation_Team_Untitled/Team_Untitled_Reference.docx
@@ -1,6 +1,6 @@
 
 <file path=word/document.xml><?xml version="1.0" encoding="utf-8"?>
-<w:document xmlns:wpc="http://schemas.microsoft.com/office/word/2010/wordprocessingCanvas" xmlns:cx="http://schemas.microsoft.com/office/drawing/2014/chartex" xmlns:cx1="http://schemas.microsoft.com/office/drawing/2015/9/8/chartex" xmlns:cx2="http://schemas.microsoft.com/office/drawing/2015/10/21/chartex" xmlns:cx3="http://schemas.microsoft.com/office/drawing/2016/5/9/chartex" xmlns:cx4="http://schemas.microsoft.com/office/drawing/2016/5/10/chartex" xmlns:cx5="http://schemas.microsoft.com/office/drawing/2016/5/11/chartex" xmlns:cx6="http://schemas.microsoft.com/office/drawing/2016/5/12/chartex" xmlns:cx7="http://schemas.microsoft.com/office/drawing/2016/5/13/chartex" xmlns:cx8="http://schemas.microsoft.com/office/drawing/2016/5/14/chartex" xmlns:mc="http://schemas.openxmlformats.org/markup-compatibility/2006" xmlns:aink="http://schemas.microsoft.com/office/drawing/2016/ink" xmlns:am3d="http://schemas.microsoft.com/office/drawing/2017/model3d" xmlns:o="urn:schemas-microsoft-com:office:office" xmlns:oel="http://schemas.microsoft.com/office/2019/extlst" xmlns:r="http://schemas.openxmlformats.org/officeDocument/2006/relationships" xmlns:m="http://schemas.openxmlformats.org/officeDocument/2006/math" xmlns:v="urn:schemas-microsoft-com:vml" xmlns:wp14="http://schemas.microsoft.com/office/word/2010/wordprocessingDrawing" xmlns:wp="http://schemas.openxmlformats.org/drawingml/2006/wordprocessingDrawing" xmlns:w10="urn:schemas-microsoft-com:office:word" xmlns:w="http://schemas.openxmlformats.org/wordprocessingml/2006/main" xmlns:w14="http://schemas.microsoft.com/office/word/2010/wordml" xmlns:w15="http://schemas.microsoft.com/office/word/2012/wordml" xmlns:w16cex="http://schemas.microsoft.com/office/word/2018/wordml/cex" xmlns:w16cid="http://schemas.microsoft.com/office/word/2016/wordml/cid" xmlns:w16="http://schemas.microsoft.com/office/word/2018/wordml" xmlns:w16du="http://schemas.microsoft.com/office/word/2023/wordml/word16du" xmlns:w16sdtdh="http://schemas.microsoft.com/office/word/2020/wordml/sdtdatahash" xmlns:w16sdtfl="http://schemas.microsoft.com/office/word/2024/wordml/sdtformatlock" xmlns:w16se="http://schemas.microsoft.com/office/word/2015/wordml/symex" xmlns:wpg="http://schemas.microsoft.com/office/word/2010/wordprocessingGroup" xmlns:wpi="http://schemas.microsoft.com/office/word/2010/wordprocessingInk" xmlns:wne="http://schemas.microsoft.com/office/word/2006/wordml" xmlns:wps="http://schemas.microsoft.com/office/word/2010/wordprocessingShape" mc:Ignorable="w14 w15 w16se w16cid w16 w16cex w16sdtdh w16sdtfl w16du wp14">
+<w:document xmlns:wpc="http://schemas.microsoft.com/office/word/2010/wordprocessingCanvas" xmlns:cx="http://schemas.microsoft.com/office/drawing/2014/chartex" xmlns:cx1="http://schemas.microsoft.com/office/drawing/2015/9/8/chartex" xmlns:cx2="http://schemas.microsoft.com/office/drawing/2015/10/21/chartex" xmlns:cx3="http://schemas.microsoft.com/office/drawing/2016/5/9/chartex" xmlns:cx4="http://schemas.microsoft.com/office/drawing/2016/5/10/chartex" xmlns:cx5="http://schemas.microsoft.com/office/drawing/2016/5/11/chartex" xmlns:cx6="http://schemas.microsoft.com/office/drawing/2016/5/12/chartex" xmlns:cx7="http://schemas.microsoft.com/office/drawing/2016/5/13/chartex" xmlns:cx8="http://schemas.microsoft.com/office/drawing/2016/5/14/chartex" xmlns:mc="http://schemas.openxmlformats.org/markup-compatibility/2006" xmlns:aink="http://schemas.microsoft.com/office/drawing/2016/ink" xmlns:am3d="http://schemas.microsoft.com/office/drawing/2017/model3d" xmlns:o="urn:schemas-microsoft-com:office:office" xmlns:oel="http://schemas.microsoft.com/office/2019/extlst" xmlns:r="http://schemas.openxmlformats.org/officeDocument/2006/relationships" xmlns:m="http://schemas.openxmlformats.org/officeDocument/2006/math" xmlns:v="urn:schemas-microsoft-com:vml" xmlns:wp14="http://schemas.microsoft.com/office/word/2010/wordprocessingDrawing" xmlns:wp="http://schemas.openxmlformats.org/drawingml/2006/wordprocessingDrawing" xmlns:w10="urn:schemas-microsoft-com:office:word" xmlns:w="http://schemas.openxmlformats.org/wordprocessingml/2006/main" xmlns:w14="http://schemas.microsoft.com/office/word/2010/wordml" xmlns:w15="http://schemas.microsoft.com/office/word/2012/wordml" xmlns:w16cex="http://schemas.microsoft.com/office/word/2018/wordml/cex" xmlns:w16cid="http://schemas.microsoft.com/office/word/2016/wordml/cid" xmlns:w16="http://schemas.microsoft.com/office/word/2018/wordml" xmlns:w16sdtdh="http://schemas.microsoft.com/office/word/2020/wordml/sdtdatahash" xmlns:w16se="http://schemas.microsoft.com/office/word/2015/wordml/symex" xmlns:wpg="http://schemas.microsoft.com/office/word/2010/wordprocessingGroup" xmlns:wpi="http://schemas.microsoft.com/office/word/2010/wordprocessingInk" xmlns:wne="http://schemas.microsoft.com/office/word/2006/wordml" xmlns:wps="http://schemas.microsoft.com/office/word/2010/wordprocessingShape" mc:Ignorable="w14 w15 w16se w16cid w16 w16cex w16sdtdh wp14">
   <w:body>
     <w:p>
       <w:pPr>
@@ -216,15 +216,193 @@
       </w:r>
       <w:r>
         <w:rPr>
+          <w:b/>
+          <w:bCs/>
           <w:i/>
           <w:iCs/>
         </w:rPr>
         <w:t>SpatialLearning</w:t>
       </w:r>
       <w:r>
-        <w:t xml:space="preserve"> experiment. The red part represents the new part, which must be implemented in this project.</w:t>
-      </w:r>
-    </w:p>
+        <w:rPr>
+          <w:b/>
+          <w:bCs/>
+        </w:rPr>
+        <w:t xml:space="preserve"> experiment</w:t>
+      </w:r>
+      <w:r>
+        <w:t>. The red part represents the new part, which must be implemented in this project.</w:t>
+      </w:r>
+      <w:r>
+        <w:br/>
+      </w:r>
+      <w:r>
+        <w:br/>
+      </w:r>
+      <w:r>
+        <w:t>The new code must:</w:t>
+      </w:r>
+    </w:p>
+    <w:p>
+      <w:pPr>
+        <w:numPr>
+          <w:ilvl w:val="0"/>
+          <w:numId w:val="2"/>
+        </w:numPr>
+        <w:spacing w:line="259" w:lineRule="auto"/>
+      </w:pPr>
+      <w:r>
+        <w:t>Load many scaler inputs from a folder.</w:t>
+      </w:r>
+    </w:p>
+    <w:p>
+      <w:pPr>
+        <w:numPr>
+          <w:ilvl w:val="0"/>
+          <w:numId w:val="2"/>
+        </w:numPr>
+        <w:spacing w:line="259" w:lineRule="auto"/>
+      </w:pPr>
+      <w:r>
+        <w:t>Run the experiment and wait for it to complete.</w:t>
+      </w:r>
+    </w:p>
+    <w:p>
+      <w:pPr>
+        <w:numPr>
+          <w:ilvl w:val="0"/>
+          <w:numId w:val="2"/>
+        </w:numPr>
+        <w:spacing w:line="259" w:lineRule="auto"/>
+      </w:pPr>
+      <w:r>
+        <w:t xml:space="preserve">At the end of the experiment, invoke the classifier via the </w:t>
+      </w:r>
+      <w:r>
+        <w:rPr>
+          <w:b/>
+          <w:bCs/>
+        </w:rPr>
+        <w:t>IClassifier interface</w:t>
+      </w:r>
+      <w:r>
+        <w:t xml:space="preserve"> to reconstruct the input.</w:t>
+      </w:r>
+    </w:p>
+    <w:p>
+      <w:pPr>
+        <w:numPr>
+          <w:ilvl w:val="0"/>
+          <w:numId w:val="2"/>
+        </w:numPr>
+        <w:spacing w:line="259" w:lineRule="auto"/>
+      </w:pPr>
+      <w:r>
+        <w:lastRenderedPageBreak/>
+        <w:t xml:space="preserve">Finally, compare the reconstructed input with the original input using similarity functions available in the </w:t>
+      </w:r>
+      <w:r>
+        <w:rPr>
+          <w:b/>
+          <w:bCs/>
+          <w:i/>
+          <w:iCs/>
+        </w:rPr>
+        <w:t>neocortexapi</w:t>
+      </w:r>
+      <w:r>
+        <w:rPr>
+          <w:b/>
+          <w:bCs/>
+        </w:rPr>
+        <w:t>.</w:t>
+      </w:r>
+      <w:r>
+        <w:t xml:space="preserve"> The difference between inputs and reconstructed inputs must be clearly illustrated.</w:t>
+      </w:r>
+    </w:p>
+    <w:p>
+      <w:pPr>
+        <w:numPr>
+          <w:ilvl w:val="0"/>
+          <w:numId w:val="2"/>
+        </w:numPr>
+        <w:spacing w:line="259" w:lineRule="auto"/>
+      </w:pPr>
+      <w:r>
+        <w:t>Provide diagrams that explain result.</w:t>
+      </w:r>
+    </w:p>
+    <w:p>
+      <w:pPr>
+        <w:numPr>
+          <w:ilvl w:val="0"/>
+          <w:numId w:val="2"/>
+        </w:numPr>
+        <w:spacing w:line="259" w:lineRule="auto"/>
+      </w:pPr>
+      <w:r>
+        <w:t>Compare results of both classifiers.</w:t>
+      </w:r>
+    </w:p>
+    <w:p>
+      <w:pPr>
+        <w:numPr>
+          <w:ilvl w:val="0"/>
+          <w:numId w:val="2"/>
+        </w:numPr>
+        <w:spacing w:line="259" w:lineRule="auto"/>
+      </w:pPr>
+      <w:r>
+        <w:t>Discuss results.</w:t>
+      </w:r>
+    </w:p>
+    <w:p>
+      <w:pPr>
+        <w:spacing w:line="259" w:lineRule="auto"/>
+      </w:pPr>
+    </w:p>
+    <w:p>
+      <w:pPr>
+        <w:spacing w:line="259" w:lineRule="auto"/>
+      </w:pPr>
+      <w:r>
+        <w:rPr>
+          <w:highlight w:val="yellow"/>
+        </w:rPr>
+        <w:t>Intended visualisations</w:t>
+      </w:r>
+      <w:r>
+        <w:t>:</w:t>
+      </w:r>
+    </w:p>
+    <w:p>
+      <w:pPr>
+        <w:pStyle w:val="ListParagraph"/>
+        <w:numPr>
+          <w:ilvl w:val="0"/>
+          <w:numId w:val="3"/>
+        </w:numPr>
+        <w:spacing w:line="259" w:lineRule="auto"/>
+      </w:pPr>
+      <w:r>
+        <w:t>HTM output vs original input (similarity graph)</w:t>
+      </w:r>
+    </w:p>
+    <w:p>
+      <w:pPr>
+        <w:pStyle w:val="ListParagraph"/>
+        <w:numPr>
+          <w:ilvl w:val="0"/>
+          <w:numId w:val="3"/>
+        </w:numPr>
+        <w:spacing w:line="259" w:lineRule="auto"/>
+      </w:pPr>
+      <w:r>
+        <w:t>KNN output vs original input (similarity graph)</w:t>
+      </w:r>
+    </w:p>
+    <w:p/>
     <w:p/>
     <w:sectPr>
       <w:pgSz w:w="11906" w:h="16838"/>
@@ -237,7 +415,7 @@
 </file>
 
 <file path=word/numbering.xml><?xml version="1.0" encoding="utf-8"?>
-<w:numbering xmlns:wpc="http://schemas.microsoft.com/office/word/2010/wordprocessingCanvas" xmlns:cx="http://schemas.microsoft.com/office/drawing/2014/chartex" xmlns:cx1="http://schemas.microsoft.com/office/drawing/2015/9/8/chartex" xmlns:cx2="http://schemas.microsoft.com/office/drawing/2015/10/21/chartex" xmlns:cx3="http://schemas.microsoft.com/office/drawing/2016/5/9/chartex" xmlns:cx4="http://schemas.microsoft.com/office/drawing/2016/5/10/chartex" xmlns:cx5="http://schemas.microsoft.com/office/drawing/2016/5/11/chartex" xmlns:cx6="http://schemas.microsoft.com/office/drawing/2016/5/12/chartex" xmlns:cx7="http://schemas.microsoft.com/office/drawing/2016/5/13/chartex" xmlns:cx8="http://schemas.microsoft.com/office/drawing/2016/5/14/chartex" xmlns:mc="http://schemas.openxmlformats.org/markup-compatibility/2006" xmlns:aink="http://schemas.microsoft.com/office/drawing/2016/ink" xmlns:am3d="http://schemas.microsoft.com/office/drawing/2017/model3d" xmlns:o="urn:schemas-microsoft-com:office:office" xmlns:oel="http://schemas.microsoft.com/office/2019/extlst" xmlns:r="http://schemas.openxmlformats.org/officeDocument/2006/relationships" xmlns:m="http://schemas.openxmlformats.org/officeDocument/2006/math" xmlns:v="urn:schemas-microsoft-com:vml" xmlns:wp14="http://schemas.microsoft.com/office/word/2010/wordprocessingDrawing" xmlns:wp="http://schemas.openxmlformats.org/drawingml/2006/wordprocessingDrawing" xmlns:w10="urn:schemas-microsoft-com:office:word" xmlns:w="http://schemas.openxmlformats.org/wordprocessingml/2006/main" xmlns:w14="http://schemas.microsoft.com/office/word/2010/wordml" xmlns:w15="http://schemas.microsoft.com/office/word/2012/wordml" xmlns:w16cex="http://schemas.microsoft.com/office/word/2018/wordml/cex" xmlns:w16cid="http://schemas.microsoft.com/office/word/2016/wordml/cid" xmlns:w16="http://schemas.microsoft.com/office/word/2018/wordml" xmlns:w16du="http://schemas.microsoft.com/office/word/2023/wordml/word16du" xmlns:w16sdtdh="http://schemas.microsoft.com/office/word/2020/wordml/sdtdatahash" xmlns:w16sdtfl="http://schemas.microsoft.com/office/word/2024/wordml/sdtformatlock" xmlns:w16se="http://schemas.microsoft.com/office/word/2015/wordml/symex" xmlns:wpg="http://schemas.microsoft.com/office/word/2010/wordprocessingGroup" xmlns:wpi="http://schemas.microsoft.com/office/word/2010/wordprocessingInk" xmlns:wne="http://schemas.microsoft.com/office/word/2006/wordml" xmlns:wps="http://schemas.microsoft.com/office/word/2010/wordprocessingShape" mc:Ignorable="w14 w15 w16se w16cid w16 w16cex w16sdtdh w16sdtfl w16du wp14">
+<w:numbering xmlns:wpc="http://schemas.microsoft.com/office/word/2010/wordprocessingCanvas" xmlns:cx="http://schemas.microsoft.com/office/drawing/2014/chartex" xmlns:cx1="http://schemas.microsoft.com/office/drawing/2015/9/8/chartex" xmlns:cx2="http://schemas.microsoft.com/office/drawing/2015/10/21/chartex" xmlns:cx3="http://schemas.microsoft.com/office/drawing/2016/5/9/chartex" xmlns:cx4="http://schemas.microsoft.com/office/drawing/2016/5/10/chartex" xmlns:cx5="http://schemas.microsoft.com/office/drawing/2016/5/11/chartex" xmlns:cx6="http://schemas.microsoft.com/office/drawing/2016/5/12/chartex" xmlns:cx7="http://schemas.microsoft.com/office/drawing/2016/5/13/chartex" xmlns:cx8="http://schemas.microsoft.com/office/drawing/2016/5/14/chartex" xmlns:mc="http://schemas.openxmlformats.org/markup-compatibility/2006" xmlns:aink="http://schemas.microsoft.com/office/drawing/2016/ink" xmlns:am3d="http://schemas.microsoft.com/office/drawing/2017/model3d" xmlns:o="urn:schemas-microsoft-com:office:office" xmlns:oel="http://schemas.microsoft.com/office/2019/extlst" xmlns:r="http://schemas.openxmlformats.org/officeDocument/2006/relationships" xmlns:m="http://schemas.openxmlformats.org/officeDocument/2006/math" xmlns:v="urn:schemas-microsoft-com:vml" xmlns:wp14="http://schemas.microsoft.com/office/word/2010/wordprocessingDrawing" xmlns:wp="http://schemas.openxmlformats.org/drawingml/2006/wordprocessingDrawing" xmlns:w10="urn:schemas-microsoft-com:office:word" xmlns:w="http://schemas.openxmlformats.org/wordprocessingml/2006/main" xmlns:w14="http://schemas.microsoft.com/office/word/2010/wordml" xmlns:w15="http://schemas.microsoft.com/office/word/2012/wordml" xmlns:w16cex="http://schemas.microsoft.com/office/word/2018/wordml/cex" xmlns:w16cid="http://schemas.microsoft.com/office/word/2016/wordml/cid" xmlns:w16="http://schemas.microsoft.com/office/word/2018/wordml" xmlns:w16sdtdh="http://schemas.microsoft.com/office/word/2020/wordml/sdtdatahash" xmlns:w16se="http://schemas.microsoft.com/office/word/2015/wordml/symex" xmlns:wpg="http://schemas.microsoft.com/office/word/2010/wordprocessingGroup" xmlns:wpi="http://schemas.microsoft.com/office/word/2010/wordprocessingInk" xmlns:wne="http://schemas.microsoft.com/office/word/2006/wordml" xmlns:wps="http://schemas.microsoft.com/office/word/2010/wordprocessingShape" mc:Ignorable="w14 w15 w16se w16cid w16 w16cex w16sdtdh wp14">
   <w:abstractNum w:abstractNumId="0" w15:restartNumberingAfterBreak="0">
     <w:nsid w:val="07057946"/>
     <w:multiLevelType w:val="multilevel"/>
@@ -566,7 +744,7 @@
 </file>
 
 <file path=word/styles.xml><?xml version="1.0" encoding="utf-8"?>
-<w:styles xmlns:mc="http://schemas.openxmlformats.org/markup-compatibility/2006" xmlns:r="http://schemas.openxmlformats.org/officeDocument/2006/relationships" xmlns:w="http://schemas.openxmlformats.org/wordprocessingml/2006/main" xmlns:w14="http://schemas.microsoft.com/office/word/2010/wordml" xmlns:w15="http://schemas.microsoft.com/office/word/2012/wordml" xmlns:w16cex="http://schemas.microsoft.com/office/word/2018/wordml/cex" xmlns:w16cid="http://schemas.microsoft.com/office/word/2016/wordml/cid" xmlns:w16="http://schemas.microsoft.com/office/word/2018/wordml" xmlns:w16du="http://schemas.microsoft.com/office/word/2023/wordml/word16du" xmlns:w16sdtdh="http://schemas.microsoft.com/office/word/2020/wordml/sdtdatahash" xmlns:w16sdtfl="http://schemas.microsoft.com/office/word/2024/wordml/sdtformatlock" xmlns:w16se="http://schemas.microsoft.com/office/word/2015/wordml/symex" mc:Ignorable="w14 w15 w16se w16cid w16 w16cex w16sdtdh w16sdtfl w16du">
+<w:styles xmlns:mc="http://schemas.openxmlformats.org/markup-compatibility/2006" xmlns:r="http://schemas.openxmlformats.org/officeDocument/2006/relationships" xmlns:w="http://schemas.openxmlformats.org/wordprocessingml/2006/main" xmlns:w14="http://schemas.microsoft.com/office/word/2010/wordml" xmlns:w15="http://schemas.microsoft.com/office/word/2012/wordml" xmlns:w16cex="http://schemas.microsoft.com/office/word/2018/wordml/cex" xmlns:w16cid="http://schemas.microsoft.com/office/word/2016/wordml/cid" xmlns:w16="http://schemas.microsoft.com/office/word/2018/wordml" xmlns:w16sdtdh="http://schemas.microsoft.com/office/word/2020/wordml/sdtdatahash" xmlns:w16se="http://schemas.microsoft.com/office/word/2015/wordml/symex" mc:Ignorable="w14 w15 w16se w16cid w16 w16cex w16sdtdh">
   <w:docDefaults>
     <w:rPrDefault>
       <w:rPr>
@@ -574,7 +752,7 @@
         <w:kern w:val="2"/>
         <w:sz w:val="24"/>
         <w:szCs w:val="24"/>
-        <w:lang w:eastAsia="en-US" w:bidi="ar-SA"/>
+        <w:lang w:val="en-IN" w:eastAsia="en-US" w:bidi="ar-SA"/>
         <w14:ligatures w14:val="standardContextual"/>
       </w:rPr>
     </w:rPrDefault>

</xml_diff>